<commit_message>
New translations email 2-1 [template] partner email – reminder to rsvp.docx (French)
</commit_message>
<xml_diff>
--- a/public/email/crowdin/translations/fr/Email 2-1 [TEMPLATE] Partner email – reminder to RSVP.docx
+++ b/public/email/crowdin/translations/fr/Email 2-1 [TEMPLATE] Partner email – reminder to RSVP.docx
@@ -16,14 +16,14 @@
             <w:color w:val="1155cc"/>
             <w:u w:val="single"/>
           </w:rPr>
-          <w:t>English</w:t>
+          <w:t>Anglais</w:t>
         </w:r>
       </w:hyperlink>
       <w:r>
         <w:rPr>
           <w:color w:val="ff0000"/>
         </w:rPr>
-        <w:t xml:space="preserve"> / Portuguese / French / Thai / Vietnamese / Spanish</w:t>
+        <w:t xml:space="preserve"> / portugais / français / thaïlandais / vietnamien / espagnol</w:t>
       </w:r>
     </w:p>
     <w:p>
@@ -45,7 +45,7 @@
         <w:pStyle w:val="P68B1DB1-Normal2"/>
       </w:pPr>
       <w:r>
-        <w:t>English</w:t>
+        <w:t>Anglais</w:t>
       </w:r>
     </w:p>
     <w:p/>
@@ -93,10 +93,10 @@
               <w:rPr>
                 <w:b w:val="1"/>
               </w:rPr>
-              <w:t>Brief</w:t>
+              <w:t>Résumé</w:t>
             </w:r>
             <w:r>
-              <w:t>:</w:t>
+              <w:t xml:space="preserve"> :</w:t>
             </w:r>
           </w:p>
           <w:p>
@@ -105,7 +105,7 @@
               <w:spacing w:line="240" w:lineRule="auto"/>
             </w:pPr>
             <w:r>
-              <w:t xml:space="preserve">An email to partners in the target country who haven’t RSVPed to remind them to send the RSVP. It will be sent via customer.io</w:t>
+              <w:t xml:space="preserve">Ce courriel est destiné aux partenaires du pays cible qui n'ont pas répondu pour leur rappeler d'envoyer leur réponse. Il sera envoyé via customer.io</w:t>
             </w:r>
           </w:p>
           <w:p>
@@ -123,10 +123,10 @@
               <w:rPr>
                 <w:b w:val="1"/>
               </w:rPr>
-              <w:t xml:space="preserve">Target audience</w:t>
+              <w:t xml:space="preserve">Public cible</w:t>
             </w:r>
             <w:r>
-              <w:t>:</w:t>
+              <w:t xml:space="preserve"> :</w:t>
             </w:r>
           </w:p>
           <w:p>
@@ -135,7 +135,7 @@
               <w:spacing w:line="240" w:lineRule="auto"/>
             </w:pPr>
             <w:r>
-              <w:t xml:space="preserve">Invited partners who haven’t RSVPed yet</w:t>
+              <w:t xml:space="preserve">Partenaires qui n'ont pas encore répondu à l'invitation</w:t>
             </w:r>
           </w:p>
         </w:tc>
@@ -147,16 +147,16 @@
         <w:rPr>
           <w:b w:val="1"/>
         </w:rPr>
-        <w:t xml:space="preserve">Subject line</w:t>
-      </w:r>
-      <w:r>
-        <w:t xml:space="preserve">: Reminder: RSVP for </w:t>
+        <w:t>Objet</w:t>
+      </w:r>
+      <w:r>
+        <w:t xml:space="preserve">: Rappel : RSVP pour </w:t>
       </w:r>
       <w:r>
         <w:rPr>
           <w:highlight w:val="yellow"/>
         </w:rPr>
-        <w:t xml:space="preserve">[EVENT NAME] </w:t>
+        <w:t xml:space="preserve">[NOM DE L'ÉVÉNEMENT] </w:t>
       </w:r>
       <w:r>
         <w:t xml:space="preserve"> </w:t>
@@ -174,19 +174,19 @@
         <w:pStyle w:val="P68B1DB1-Normal3"/>
       </w:pPr>
       <w:r>
-        <w:t xml:space="preserve">Don’t delay! Book your spot today!</w:t>
-      </w:r>
-    </w:p>
-    <w:p/>
-    <w:p>
-      <w:r>
-        <w:t xml:space="preserve">Hi </w:t>
+        <w:t xml:space="preserve">Dépêchez-vous ! Réservez votre place dès aujourd'hui !</w:t>
+      </w:r>
+    </w:p>
+    <w:p/>
+    <w:p>
+      <w:r>
+        <w:t xml:space="preserve">Salut </w:t>
       </w:r>
       <w:r>
         <w:rPr>
           <w:highlight w:val="yellow"/>
         </w:rPr>
-        <w:t xml:space="preserve">[PARTNER NAME]</w:t>
+        <w:t xml:space="preserve">[NOM DU PARTENAIRE]</w:t>
       </w:r>
       <w:r>
         <w:t xml:space="preserve">, </w:t>
@@ -199,25 +199,25 @@
       </w:pPr>
       <w:commentRangeStart w:id="0"/>
       <w:r>
-        <w:t xml:space="preserve">We hope you’re as excited as us for the </w:t>
+        <w:t xml:space="preserve">Nous espérons que le </w:t>
       </w:r>
       <w:r>
         <w:rPr>
           <w:highlight w:val="yellow"/>
         </w:rPr>
-        <w:t xml:space="preserve">[EVENT NAME]</w:t>
-      </w:r>
-      <w:r>
-        <w:t xml:space="preserve">, happening on </w:t>
+        <w:t xml:space="preserve">[NOM DE L'ÉVÉNEMENT]</w:t>
+      </w:r>
+      <w:r>
+        <w:t xml:space="preserve"> qui aura lieu le </w:t>
       </w:r>
       <w:r>
         <w:rPr>
           <w:highlight w:val="yellow"/>
         </w:rPr>
-        <w:t xml:space="preserve">[DD Mmm YYYY]</w:t>
-      </w:r>
-      <w:r>
-        <w:t>!</w:t>
+        <w:t xml:space="preserve">[JJ Mmm AAAA]</w:t>
+      </w:r>
+      <w:r>
+        <w:t xml:space="preserve"> vous rend tout aussi enthousiaste que nous !</w:t>
       </w:r>
     </w:p>
     <w:p>
@@ -225,34 +225,34 @@
         <w:spacing w:after="200" w:lineRule="auto"/>
       </w:pPr>
       <w:r>
-        <w:t xml:space="preserve">We hope you’re as excited as us for the </w:t>
+        <w:t xml:space="preserve">Vous êtes prêt à assister à </w:t>
       </w:r>
       <w:r>
         <w:rPr>
           <w:highlight w:val="yellow"/>
         </w:rPr>
-        <w:t xml:space="preserve">[EVENT NAME]</w:t>
-      </w:r>
-      <w:r>
-        <w:t xml:space="preserve">, happening from </w:t>
+        <w:t xml:space="preserve">[NOM DE L'ÉVÉNEMENT]</w:t>
+      </w:r>
+      <w:r>
+        <w:t xml:space="preserve"> qui se tiendra du </w:t>
       </w:r>
       <w:r>
         <w:rPr>
           <w:highlight w:val="yellow"/>
         </w:rPr>
-        <w:t xml:space="preserve">[DD Mmm YYYY]</w:t>
-      </w:r>
-      <w:r>
-        <w:t xml:space="preserve"> to </w:t>
+        <w:t xml:space="preserve">[JJ Mmm AAAA]</w:t>
+      </w:r>
+      <w:r>
+        <w:t xml:space="preserve"> au </w:t>
       </w:r>
       <w:r>
         <w:rPr>
           <w:highlight w:val="yellow"/>
         </w:rPr>
-        <w:t xml:space="preserve">[DD Mmm YYYY]</w:t>
-      </w:r>
-      <w:r>
-        <w:t>!</w:t>
+        <w:t xml:space="preserve">[JJ Mmm AAAA ]</w:t>
+      </w:r>
+      <w:r>
+        <w:t xml:space="preserve"> à </w:t>
       </w:r>
       <w:commentRangeEnd w:id="0"/>
       <w:r>
@@ -264,7 +264,7 @@
         <w:spacing w:after="200" w:lineRule="auto"/>
       </w:pPr>
       <w:r>
-        <w:t xml:space="preserve">Confirm your attendance for this highly-anticipated event by [</w:t>
+        <w:t xml:space="preserve">Confirmez votre participation à cet événement très attendu avant le [</w:t>
       </w:r>
       <w:r>
         <w:rPr>
@@ -272,10 +272,10 @@
           <w:color w:val="ff0000"/>
           <w:highlight w:val="yellow"/>
         </w:rPr>
-        <w:t xml:space="preserve">DD Mmm YYYY</w:t>
-      </w:r>
-      <w:r>
-        <w:t xml:space="preserve">] as spots are limited and on a first-come, first-served basis.</w:t>
+        <w:t xml:space="preserve">JJ Mmm AAAA</w:t>
+      </w:r>
+      <w:r>
+        <w:t xml:space="preserve">] car les places sont limitées et les premiers arrivés seront les premiers servis.</w:t>
       </w:r>
     </w:p>
     <w:tbl>
@@ -325,7 +325,7 @@
               <w:pStyle w:val="P68B1DB1-Normal4"/>
             </w:pPr>
             <w:r>
-              <w:t xml:space="preserve">RVSP now</w:t>
+              <w:t xml:space="preserve">RVSP maintenant</w:t>
             </w:r>
           </w:p>
         </w:tc>
@@ -338,7 +338,7 @@
       </w:pPr>
       <w:commentRangeStart w:id="1"/>
       <w:r>
-        <w:t xml:space="preserve">If you have any questions, please contact us via </w:t>
+        <w:t xml:space="preserve">Si vous avez des questions, veuillez nous contacter par </w:t>
       </w:r>
       <w:hyperlink r:id="rId7">
         <w:r>
@@ -346,11 +346,11 @@
             <w:color w:val="1155cc"/>
             <w:u w:val="single"/>
           </w:rPr>
-          <w:t xml:space="preserve">live chat</w:t>
+          <w:t xml:space="preserve">chat en direct</w:t>
         </w:r>
       </w:hyperlink>
       <w:r>
-        <w:t xml:space="preserve"> or </w:t>
+        <w:t xml:space="preserve"> ou sur </w:t>
       </w:r>
       <w:hyperlink r:id="rId8">
         <w:r>
@@ -370,7 +370,7 @@
         <w:spacing w:after="200" w:lineRule="auto"/>
       </w:pPr>
       <w:r>
-        <w:t xml:space="preserve">If you have any questions, please contact your country manager, </w:t>
+        <w:t xml:space="preserve">Si vous avez des questions, veuillez contacter votre responsable national, </w:t>
       </w:r>
       <w:r>
         <w:rPr>
@@ -379,7 +379,7 @@
         <w:t>[NAME]</w:t>
       </w:r>
       <w:r>
-        <w:t xml:space="preserve">, at </w:t>
+        <w:t xml:space="preserve">, à l'adresse </w:t>
       </w:r>
       <w:r>
         <w:rPr>
@@ -388,7 +388,7 @@
         <w:t xml:space="preserve">[EMAIL ADDRESS]</w:t>
       </w:r>
       <w:r>
-        <w:t xml:space="preserve"> or </w:t>
+        <w:t xml:space="preserve"> ou au</w:t>
       </w:r>
       <w:r>
         <w:rPr>
@@ -409,16 +409,16 @@
         <w:spacing w:after="200" w:lineRule="auto"/>
       </w:pPr>
       <w:r>
-        <w:t xml:space="preserve">We look forward to seeing you at </w:t>
+        <w:t xml:space="preserve">Nous sommes impatients de vous rencontrer au </w:t>
       </w:r>
       <w:r>
         <w:rPr>
           <w:highlight w:val="yellow"/>
         </w:rPr>
-        <w:t xml:space="preserve">[EVENT NAME]</w:t>
-      </w:r>
-      <w:r>
-        <w:t xml:space="preserve">! </w:t>
+        <w:t xml:space="preserve">[NOM DE L'ÉVÉNEMENT]</w:t>
+      </w:r>
+      <w:r>
+        <w:t xml:space="preserve"> ! </w:t>
       </w:r>
     </w:p>
     <w:p/>
@@ -436,7 +436,7 @@
         <w:spacing w:after="200" w:lineRule="auto"/>
       </w:pPr>
       <w:r>
-        <w:t xml:space="preserve">We look forward to seeing you at [EVENT NAME]! </w:t>
+        <w:t xml:space="preserve">Nous sommes impatients de vous rencontrer au [EVENT NAME] ! </w:t>
       </w:r>
     </w:p>
     <w:p>
@@ -454,7 +454,7 @@
       </w:pPr>
       <w:commentRangeStart w:id="2"/>
       <w:r>
-        <w:t xml:space="preserve">If you have any questions, please contact your country manager:</w:t>
+        <w:t xml:space="preserve">Si vous avez des questions, veuillez contacter votre responsable local :</w:t>
       </w:r>
     </w:p>
     <w:p>
@@ -463,7 +463,7 @@
         <w:jc w:val="center"/>
       </w:pPr>
       <w:r>
-        <w:t xml:space="preserve"> [NAME] |  [EMAIL ADDRESS] | [WHATSAPP NO] (WhatsApp). </w:t>
+        <w:t xml:space="preserve"> [NAME] | [ADRESSE EMAIL] | [N° WHATSAPP] (WhatsApp). </w:t>
       </w:r>
       <w:commentRangeEnd w:id="2"/>
       <w:r>
@@ -485,7 +485,7 @@
       </w:pPr>
       <w:commentRangeStart w:id="3"/>
       <w:r>
-        <w:t xml:space="preserve">If you have any questions, please contact us via:</w:t>
+        <w:t xml:space="preserve">Si vous avez des questions, veuillez nous contacter par :</w:t>
       </w:r>
     </w:p>
     <w:p>
@@ -504,7 +504,7 @@
       </w:r>
       <w:r>
         <w:rPr/>
-        <w:t xml:space="preserve">live chat</w:t>
+        <w:t xml:space="preserve">chat en direct</w:t>
       </w:r>
       <w:r>
         <w:fldChar w:fldCharType="end"/>
@@ -575,7 +575,7 @@
         <w:pStyle w:val="P68B1DB1-Normal5"/>
       </w:pPr>
       <w:r>
-        <w:t xml:space="preserve">choose the first one if it's a one-day event</w:t>
+        <w:t xml:space="preserve">choisissez la première option s'il s'agit d'un événement d'une journée</w:t>
       </w:r>
     </w:p>
     <w:p>
@@ -643,7 +643,7 @@
         <w:pStyle w:val="P68B1DB1-Normal5"/>
       </w:pPr>
       <w:r>
-        <w:t xml:space="preserve">choose the second one if it's a multi-day event</w:t>
+        <w:t xml:space="preserve">choisissez la deuxième option s'il s'agit d'un événement de plusieurs jours</w:t>
       </w:r>
     </w:p>
   </w:comment>
@@ -681,7 +681,7 @@
         <w:pStyle w:val="P68B1DB1-Normal5"/>
       </w:pPr>
       <w:r>
-        <w:t xml:space="preserve">Choose either one</w:t>
+        <w:t xml:space="preserve">Choisissez l'un ou l'autre</w:t>
       </w:r>
     </w:p>
   </w:comment>
@@ -719,7 +719,7 @@
         <w:pStyle w:val="P68B1DB1-Normal5"/>
       </w:pPr>
       <w:r>
-        <w:t xml:space="preserve">Choose either one</w:t>
+        <w:t xml:space="preserve">Choisissez l'un ou l'autre</w:t>
       </w:r>
     </w:p>
   </w:comment>
@@ -757,7 +757,7 @@
         <w:pStyle w:val="P68B1DB1-Normal5"/>
       </w:pPr>
       <w:r>
-        <w:t xml:space="preserve">Choose either one</w:t>
+        <w:t xml:space="preserve">Choisissez l'un ou l'autre</w:t>
       </w:r>
     </w:p>
   </w:comment>

</xml_diff>